<commit_message>
Tehty Fysiikka4 (FFT-analyysi) ja päivitetty README
- Signaalinanalyysi tehospektri- ja FFT-menetelmillä
- Täydennetty README kaikkien neljän projektin dokumentaatiolla
- Päivitetty projektirakenteet vastaamaan todellisia tiedostoja
</commit_message>
<xml_diff>
--- a/Fysiikka3/Tehtava3_Palautus_ Sara_Vehvilainen.docx
+++ b/Fysiikka3/Tehtava3_Palautus_ Sara_Vehvilainen.docx
@@ -7,23 +7,7 @@
         <w:pStyle w:val="Otsikko1"/>
       </w:pPr>
       <w:r>
-        <w:t xml:space="preserve">GPS-reitin </w:t>
-      </w:r>
-      <w:proofErr w:type="spellStart"/>
-      <w:r>
-        <w:t>analyysi</w:t>
-      </w:r>
-      <w:proofErr w:type="spellEnd"/>
-      <w:r>
-        <w:t xml:space="preserve"> – </w:t>
-      </w:r>
-      <w:proofErr w:type="spellStart"/>
-      <w:r>
-        <w:t>Tehtävä</w:t>
-      </w:r>
-      <w:proofErr w:type="spellEnd"/>
-      <w:r>
-        <w:t xml:space="preserve"> </w:t>
+        <w:t xml:space="preserve">GPS-reitin analyysi – Tehtävä </w:t>
       </w:r>
       <w:r>
         <w:t>3</w:t>
@@ -106,29 +90,8 @@
         <w:t xml:space="preserve"> -</w:t>
       </w:r>
       <w:r>
-        <w:t xml:space="preserve"> </w:t>
+        <w:t xml:space="preserve"> Puhelimen kävelyreitin ruutukaappaus</w:t>
       </w:r>
-      <w:proofErr w:type="spellStart"/>
-      <w:r>
-        <w:t>Puhelimen</w:t>
-      </w:r>
-      <w:proofErr w:type="spellEnd"/>
-      <w:r>
-        <w:t xml:space="preserve"> </w:t>
-      </w:r>
-      <w:proofErr w:type="spellStart"/>
-      <w:r>
-        <w:t>kävelyreitin</w:t>
-      </w:r>
-      <w:proofErr w:type="spellEnd"/>
-      <w:r>
-        <w:t xml:space="preserve"> </w:t>
-      </w:r>
-      <w:proofErr w:type="spellStart"/>
-      <w:r>
-        <w:t>ruutukaappaus</w:t>
-      </w:r>
-      <w:proofErr w:type="spellEnd"/>
     </w:p>
     <w:p>
       <w:pPr>
@@ -141,63 +104,7 @@
     </w:p>
     <w:p>
       <w:r>
-        <w:t>GPS-data piirrettiin Pythonissa Folium-kartalle. HTML-</w:t>
-      </w:r>
-      <w:proofErr w:type="spellStart"/>
-      <w:r>
-        <w:t>tiedostosta</w:t>
-      </w:r>
-      <w:proofErr w:type="spellEnd"/>
-      <w:r>
-        <w:t xml:space="preserve"> </w:t>
-      </w:r>
-      <w:proofErr w:type="spellStart"/>
-      <w:r>
-        <w:t>tulee</w:t>
-      </w:r>
-      <w:proofErr w:type="spellEnd"/>
-      <w:r>
-        <w:t xml:space="preserve"> </w:t>
-      </w:r>
-      <w:proofErr w:type="spellStart"/>
-      <w:r>
-        <w:t>lisätä</w:t>
-      </w:r>
-      <w:proofErr w:type="spellEnd"/>
-      <w:r>
-        <w:t xml:space="preserve"> </w:t>
-      </w:r>
-      <w:proofErr w:type="spellStart"/>
-      <w:r>
-        <w:t>oma</w:t>
-      </w:r>
-      <w:proofErr w:type="spellEnd"/>
-      <w:r>
-        <w:t xml:space="preserve"> </w:t>
-      </w:r>
-      <w:proofErr w:type="spellStart"/>
-      <w:r>
-        <w:t>kuvakaappaus</w:t>
-      </w:r>
-      <w:proofErr w:type="spellEnd"/>
-      <w:r>
-        <w:t xml:space="preserve"> </w:t>
-      </w:r>
-      <w:proofErr w:type="spellStart"/>
-      <w:r>
-        <w:t>tähän</w:t>
-      </w:r>
-      <w:proofErr w:type="spellEnd"/>
-      <w:r>
-        <w:t xml:space="preserve"> </w:t>
-      </w:r>
-      <w:proofErr w:type="spellStart"/>
-      <w:r>
-        <w:t>kohtaan</w:t>
-      </w:r>
-      <w:proofErr w:type="spellEnd"/>
-      <w:r>
-        <w:t>.</w:t>
+        <w:t>GPS-data piirrettiin Pythonissa Folium-kartalle.</w:t>
       </w:r>
     </w:p>
     <w:p>
@@ -264,31 +171,7 @@
         <w:t xml:space="preserve"> - </w:t>
       </w:r>
       <w:r>
-        <w:t>Folium-</w:t>
-      </w:r>
-      <w:proofErr w:type="spellStart"/>
-      <w:r>
-        <w:t>kartta</w:t>
-      </w:r>
-      <w:proofErr w:type="spellEnd"/>
-      <w:r>
-        <w:t xml:space="preserve"> (</w:t>
-      </w:r>
-      <w:proofErr w:type="spellStart"/>
-      <w:r>
-        <w:t>lisää</w:t>
-      </w:r>
-      <w:proofErr w:type="spellEnd"/>
-      <w:r>
-        <w:t xml:space="preserve"> </w:t>
-      </w:r>
-      <w:proofErr w:type="spellStart"/>
-      <w:r>
-        <w:t>kuvakaappaus</w:t>
-      </w:r>
-      <w:proofErr w:type="spellEnd"/>
-      <w:r>
-        <w:t xml:space="preserve"> reitti_phyphox.html)</w:t>
+        <w:t>Folium-kartta (lisää kuvakaappaus reitti_phyphox.html)</w:t>
       </w:r>
     </w:p>
     <w:p>
@@ -296,211 +179,49 @@
         <w:pStyle w:val="Otsikko2"/>
       </w:pPr>
       <w:r>
-        <w:t>3</w:t>
-      </w:r>
-      <w:proofErr w:type="gramStart"/>
-      <w:r>
-        <w:t xml:space="preserve">. </w:t>
+        <w:t xml:space="preserve">3. </w:t>
       </w:r>
       <w:r>
-        <w:t xml:space="preserve"> </w:t>
-      </w:r>
-      <w:proofErr w:type="spellStart"/>
-      <w:r>
-        <w:t>Reitin</w:t>
-      </w:r>
-      <w:proofErr w:type="spellEnd"/>
-      <w:proofErr w:type="gramEnd"/>
-      <w:r>
-        <w:t xml:space="preserve"> </w:t>
-      </w:r>
-      <w:proofErr w:type="spellStart"/>
-      <w:r>
-        <w:t>perustiedot</w:t>
-      </w:r>
-      <w:proofErr w:type="spellEnd"/>
-      <w:r>
-        <w:t xml:space="preserve"> </w:t>
+        <w:t xml:space="preserve"> Reitin perustiedot </w:t>
       </w:r>
     </w:p>
     <w:p>
       <w:r>
-        <w:t xml:space="preserve">Alla </w:t>
-      </w:r>
-      <w:proofErr w:type="spellStart"/>
-      <w:r>
-        <w:t>mittauksen</w:t>
-      </w:r>
-      <w:proofErr w:type="spellEnd"/>
-      <w:r>
-        <w:t xml:space="preserve"> </w:t>
-      </w:r>
-      <w:proofErr w:type="spellStart"/>
-      <w:r>
-        <w:t>tärkeimmät</w:t>
-      </w:r>
-      <w:proofErr w:type="spellEnd"/>
-      <w:r>
-        <w:t xml:space="preserve"> </w:t>
-      </w:r>
-      <w:proofErr w:type="spellStart"/>
-      <w:r>
-        <w:t>perusluvut</w:t>
-      </w:r>
-      <w:proofErr w:type="spellEnd"/>
-      <w:r>
-        <w:t>:</w:t>
+        <w:t>Alla mittauksen tärkeimmät perusluvut:</w:t>
       </w:r>
     </w:p>
     <w:p>
       <w:r>
         <w:br/>
-        <w:t xml:space="preserve">- </w:t>
-      </w:r>
-      <w:proofErr w:type="spellStart"/>
-      <w:r>
-        <w:t>Datapisteitä</w:t>
-      </w:r>
-      <w:proofErr w:type="spellEnd"/>
-      <w:r>
-        <w:t xml:space="preserve"> </w:t>
-      </w:r>
-      <w:proofErr w:type="spellStart"/>
-      <w:r>
-        <w:t>yhteensä</w:t>
-      </w:r>
-      <w:proofErr w:type="spellEnd"/>
-      <w:r>
-        <w:t xml:space="preserve">: 402 </w:t>
-      </w:r>
-      <w:proofErr w:type="spellStart"/>
-      <w:r>
-        <w:t>kpl</w:t>
-      </w:r>
-      <w:proofErr w:type="spellEnd"/>
-      <w:r>
-        <w:br/>
-        <w:t xml:space="preserve">- </w:t>
-      </w:r>
-      <w:proofErr w:type="spellStart"/>
-      <w:r>
-        <w:t>Mittauksen</w:t>
-      </w:r>
-      <w:proofErr w:type="spellEnd"/>
-      <w:r>
-        <w:t xml:space="preserve"> </w:t>
-      </w:r>
-      <w:proofErr w:type="spellStart"/>
-      <w:r>
-        <w:t>kesto</w:t>
-      </w:r>
-      <w:proofErr w:type="spellEnd"/>
-      <w:r>
-        <w:t>: 400 s (6.7 min)</w:t>
+        <w:t>- Datapisteitä yhteensä: 402 kpl</w:t>
       </w:r>
       <w:r>
         <w:br/>
-        <w:t xml:space="preserve">- </w:t>
-      </w:r>
-      <w:proofErr w:type="spellStart"/>
-      <w:r>
-        <w:t>Lähtöpiste</w:t>
-      </w:r>
-      <w:proofErr w:type="spellEnd"/>
-      <w:r>
-        <w:t>: (62.501261, 25.432891)</w:t>
+        <w:t>- Mittauksen kesto: 400 s (6.7 min)</w:t>
       </w:r>
       <w:r>
         <w:br/>
-        <w:t xml:space="preserve">- </w:t>
-      </w:r>
-      <w:proofErr w:type="spellStart"/>
-      <w:r>
-        <w:t>Loppupiste</w:t>
-      </w:r>
-      <w:proofErr w:type="spellEnd"/>
-      <w:r>
-        <w:t>: (62.501237, 25.433009)</w:t>
+        <w:t>- Lähtöpiste: (62.501261, 25.432891)</w:t>
       </w:r>
       <w:r>
         <w:br/>
-        <w:t xml:space="preserve">- </w:t>
-      </w:r>
-      <w:proofErr w:type="spellStart"/>
-      <w:r>
-        <w:t>Kuljettu</w:t>
-      </w:r>
-      <w:proofErr w:type="spellEnd"/>
-      <w:r>
-        <w:t xml:space="preserve"> </w:t>
-      </w:r>
-      <w:proofErr w:type="spellStart"/>
-      <w:r>
-        <w:t>matka</w:t>
-      </w:r>
-      <w:proofErr w:type="spellEnd"/>
-      <w:r>
-        <w:t>: 0.632 km</w:t>
+        <w:t>- Loppupiste: (62.501237, 25.433009)</w:t>
       </w:r>
       <w:r>
         <w:br/>
-        <w:t xml:space="preserve">- </w:t>
-      </w:r>
-      <w:proofErr w:type="spellStart"/>
-      <w:r>
-        <w:t>Keskinopeus</w:t>
-      </w:r>
-      <w:proofErr w:type="spellEnd"/>
-      <w:r>
-        <w:t>: 5.69 km/h</w:t>
+        <w:t>- Kuljettu matka: 0.632 km</w:t>
       </w:r>
       <w:r>
         <w:br/>
-        <w:t>- GPS-</w:t>
-      </w:r>
-      <w:proofErr w:type="spellStart"/>
-      <w:r>
-        <w:t>tarkkuus</w:t>
-      </w:r>
-      <w:proofErr w:type="spellEnd"/>
-      <w:r>
-        <w:t xml:space="preserve">: </w:t>
-      </w:r>
-      <w:proofErr w:type="spellStart"/>
-      <w:r>
-        <w:t>keskimäärin</w:t>
-      </w:r>
-      <w:proofErr w:type="spellEnd"/>
-      <w:r>
-        <w:t xml:space="preserve"> 4.8 m (3.0–30.5 m)</w:t>
+        <w:t>- Keskinopeus: 5.69 km/h</w:t>
       </w:r>
       <w:r>
         <w:br/>
-        <w:t xml:space="preserve">- </w:t>
+        <w:t>- GPS-tarkkuus: keskimäärin 4.8 m (3.0–30.5 m)</w:t>
       </w:r>
-      <w:proofErr w:type="spellStart"/>
       <w:r>
-        <w:t>Satelliittimäärä</w:t>
-      </w:r>
-      <w:proofErr w:type="spellEnd"/>
-      <w:r>
-        <w:t xml:space="preserve">: </w:t>
-      </w:r>
-      <w:proofErr w:type="spellStart"/>
-      <w:r>
-        <w:t>ei</w:t>
-      </w:r>
-      <w:proofErr w:type="spellEnd"/>
-      <w:r>
-        <w:t xml:space="preserve"> </w:t>
-      </w:r>
-      <w:proofErr w:type="spellStart"/>
-      <w:r>
-        <w:t>saatavilla</w:t>
-      </w:r>
-      <w:proofErr w:type="spellEnd"/>
-      <w:r>
-        <w:t xml:space="preserve"> (iPhone)</w:t>
+        <w:br/>
+        <w:t>- Satelliittimäärä: ei saatavilla (iPhone)</w:t>
       </w:r>
     </w:p>
     <w:p>
@@ -591,35 +312,9 @@
       <w:r>
         <w:t xml:space="preserve"> - </w:t>
       </w:r>
-      <w:proofErr w:type="spellStart"/>
       <w:r>
-        <w:t>Satelliittien</w:t>
+        <w:t>Satelliittien määrä ajan funktiona</w:t>
       </w:r>
-      <w:proofErr w:type="spellEnd"/>
-      <w:r>
-        <w:t xml:space="preserve"> </w:t>
-      </w:r>
-      <w:proofErr w:type="spellStart"/>
-      <w:r>
-        <w:t>määrä</w:t>
-      </w:r>
-      <w:proofErr w:type="spellEnd"/>
-      <w:r>
-        <w:t xml:space="preserve"> </w:t>
-      </w:r>
-      <w:proofErr w:type="spellStart"/>
-      <w:r>
-        <w:t>ajan</w:t>
-      </w:r>
-      <w:proofErr w:type="spellEnd"/>
-      <w:r>
-        <w:t xml:space="preserve"> </w:t>
-      </w:r>
-      <w:proofErr w:type="spellStart"/>
-      <w:r>
-        <w:t>funktiona</w:t>
-      </w:r>
-      <w:proofErr w:type="spellEnd"/>
     </w:p>
     <w:p/>
     <w:p>
@@ -685,27 +380,9 @@
       <w:r>
         <w:t xml:space="preserve"> - </w:t>
       </w:r>
-      <w:proofErr w:type="spellStart"/>
       <w:r>
-        <w:t>Satelliittien</w:t>
+        <w:t>Satelliittien määrän jakauma</w:t>
       </w:r>
-      <w:proofErr w:type="spellEnd"/>
-      <w:r>
-        <w:t xml:space="preserve"> </w:t>
-      </w:r>
-      <w:proofErr w:type="spellStart"/>
-      <w:r>
-        <w:t>määrän</w:t>
-      </w:r>
-      <w:proofErr w:type="spellEnd"/>
-      <w:r>
-        <w:t xml:space="preserve"> </w:t>
-      </w:r>
-      <w:proofErr w:type="spellStart"/>
-      <w:r>
-        <w:t>jakauma</w:t>
-      </w:r>
-      <w:proofErr w:type="spellEnd"/>
     </w:p>
     <w:p>
       <w:pPr>
@@ -788,21 +465,8 @@
         <w:t xml:space="preserve"> - G</w:t>
       </w:r>
       <w:r>
-        <w:t>PS-</w:t>
+        <w:t>PS-tarkkuuden jakauma</w:t>
       </w:r>
-      <w:proofErr w:type="spellStart"/>
-      <w:r>
-        <w:t>tarkkuuden</w:t>
-      </w:r>
-      <w:proofErr w:type="spellEnd"/>
-      <w:r>
-        <w:t xml:space="preserve"> </w:t>
-      </w:r>
-      <w:proofErr w:type="spellStart"/>
-      <w:r>
-        <w:t>jakauma</w:t>
-      </w:r>
-      <w:proofErr w:type="spellEnd"/>
     </w:p>
     <w:p/>
     <w:p>
@@ -869,31 +533,7 @@
         <w:t xml:space="preserve"> - </w:t>
       </w:r>
       <w:r>
-        <w:t>GPS-</w:t>
-      </w:r>
-      <w:proofErr w:type="spellStart"/>
-      <w:r>
-        <w:t>tarkkuus</w:t>
-      </w:r>
-      <w:proofErr w:type="spellEnd"/>
-      <w:r>
-        <w:t xml:space="preserve"> </w:t>
-      </w:r>
-      <w:proofErr w:type="spellStart"/>
-      <w:r>
-        <w:t>ajan</w:t>
-      </w:r>
-      <w:proofErr w:type="spellEnd"/>
-      <w:r>
-        <w:t xml:space="preserve"> </w:t>
-      </w:r>
-      <w:proofErr w:type="spellStart"/>
-      <w:r>
-        <w:t>funktiona</w:t>
-      </w:r>
-      <w:proofErr w:type="spellEnd"/>
-      <w:r>
-        <w:t>:</w:t>
+        <w:t>GPS-tarkkuus ajan funktiona:</w:t>
       </w:r>
     </w:p>
     <w:p>

</xml_diff>